<commit_message>
Insere uns tutoriais links
</commit_message>
<xml_diff>
--- a/escrita-site.docx
+++ b/escrita-site.docx
@@ -59,22 +59,48 @@
         <w:t xml:space="preserve">nós vamos mostrar os clientes que não compra a mais de “x” meses. Com isso você vai poder ter uma noção dos clientes que estão se distanciando da sua empresa. Também vai poder ver os </w:t>
       </w:r>
       <w:r>
-        <w:t>prod</w:t>
+        <w:t>produtos</w:t>
+      </w:r>
+      <w:r>
+        <w:t xml:space="preserve"> que o cliente comprou e dar uma ligadinha para saber o que aconteceu.</w:t>
+      </w:r>
+    </w:p>
+    <w:p>
+      <w:r>
+        <w:t>Além de administrar seus produtos, nós vamos mostrar os clientes que não compra a mais de “x” meses. Com isso você vai poder ter uma noção dos clientes que estão se distanciando da sua empresa. Também vai poder ver os produtos que o cliente comprou e dar uma ligadinha para saber o que aconteceu e oferecer o produto. Esse sistema é uma boa escolha!</w:t>
+      </w:r>
+    </w:p>
+    <w:p/>
+    <w:p/>
+    <w:p>
+      <w:r>
+        <w:t>Gestão de estoque</w:t>
+      </w:r>
+      <w:r>
+        <w:t xml:space="preserve"> é uma parte muito delicada, sua empresa precisa ter um gerenciamento para controlar a saída</w:t>
+      </w:r>
+      <w:r>
+        <w:t xml:space="preserve"> e</w:t>
+      </w:r>
+      <w:r>
+        <w:t xml:space="preserve"> entrada. </w:t>
+      </w:r>
+      <w:r>
+        <w:t xml:space="preserve">Você perder clientes por atrasos de produtos, </w:t>
+      </w:r>
+      <w:r>
+        <w:t>“achar” que no estoque já tem o suficiente e ver que não é bem assim na hora.</w:t>
+      </w:r>
+    </w:p>
+    <w:p>
+      <w:r>
+        <w:t>Esse sistema foi elaborado para solucionar esse mal que afeta a vida de uma empresa, pois lucros vêm da parte de nossas vendas que são nossos produtos. Temos que dar o máximo de atenção para nossos produtos, pois muitas vezes o produto vende pouco e nos achamos que devemos comprar somente por ter acabado e deixamos de dar atenção para o produto que nos esta trazendo dinheiro mais rápido.</w:t>
       </w:r>
       <w:bookmarkStart w:id="0" w:name="_GoBack"/>
       <w:bookmarkEnd w:id="0"/>
-      <w:r>
-        <w:t>utos</w:t>
-      </w:r>
-      <w:r>
-        <w:t xml:space="preserve"> que o cliente comprou e dar uma ligadinha para saber o que aconteceu.</w:t>
-      </w:r>
     </w:p>
-    <w:p>
-      <w:r>
-        <w:t>Além de administrar seus produtos, nós vamos mostrar os clientes que não compra a mais de “x” meses. Com isso você vai poder ter uma noção dos clientes que estão se distanciando da sua empresa. Também vai poder ver os produtos que o cliente comprou e dar uma ligadinha para saber o que aconteceu e oferecer o produto. Esse sistema é uma boa escolha!</w:t>
-      </w:r>
-    </w:p>
+    <w:p/>
+    <w:p/>
     <w:sectPr>
       <w:pgSz w:w="11906" w:h="16838"/>
       <w:pgMar w:top="1417" w:right="1701" w:bottom="1417" w:left="1701" w:header="708" w:footer="708" w:gutter="0"/>

</xml_diff>